<commit_message>
.gitgnore modified to ignore target folder and .docx files
</commit_message>
<xml_diff>
--- a/target/classes/projeto.docx
+++ b/target/classes/projeto.docx
@@ -71,106 +71,7 @@
           <w:szCs w:val="27"/>
           <w:lang w:eastAsia="pt-BR"/>
         </w:rPr>
-        <w:t xml:space="preserve">     </w:t>
-      </w:r>
-      <w:r>
-        <w:rPr>
-          <w:rFonts w:ascii="Times New Roman" w:eastAsia="Times New Roman" w:hAnsi="Times New Roman" w:cs="Times New Roman"/>
-          <w:i/>
-          <w:iCs/>
-          <w:sz w:val="27"/>
-          <w:szCs w:val="27"/>
-          <w:lang w:eastAsia="pt-BR"/>
-        </w:rPr>
-        <w:t>Comporta-te assim, meu Lucílio, reivindica o teu</w:t>
-      </w:r>
-      <w:r>
-        <w:rPr>
-          <w:rFonts w:ascii="Times New Roman" w:eastAsia="Times New Roman" w:hAnsi="Times New Roman" w:cs="Times New Roman"/>
-          <w:i/>
-          <w:iCs/>
-          <w:sz w:val="27"/>
-          <w:szCs w:val="27"/>
-          <w:lang w:eastAsia="pt-BR"/>
-        </w:rPr>
-        <w:t xml:space="preserve"> </w:t>
-      </w:r>
-      <w:r>
-        <w:rPr>
-          <w:rFonts w:ascii="Times New Roman" w:eastAsia="Times New Roman" w:hAnsi="Times New Roman" w:cs="Times New Roman"/>
-          <w:i/>
-          <w:iCs/>
-          <w:sz w:val="27"/>
-          <w:szCs w:val="27"/>
-          <w:lang w:eastAsia="pt-BR"/>
-        </w:rPr>
-        <w:t>direito sobre ti mesmo e o tempo que até hoje foi levado embora, foi roubado ou fugiu, recolhe e aproveita</w:t>
-      </w:r>
-      <w:r>
-        <w:rPr>
-          <w:rFonts w:ascii="Times New Roman" w:eastAsia="Times New Roman" w:hAnsi="Times New Roman" w:cs="Times New Roman"/>
-          <w:i/>
-          <w:iCs/>
-          <w:sz w:val="27"/>
-          <w:szCs w:val="27"/>
-          <w:lang w:eastAsia="pt-BR"/>
-        </w:rPr>
-        <w:t xml:space="preserve"> </w:t>
-      </w:r>
-      <w:r>
-        <w:rPr>
-          <w:rFonts w:ascii="Times New Roman" w:eastAsia="Times New Roman" w:hAnsi="Times New Roman" w:cs="Times New Roman"/>
-          <w:i/>
-          <w:iCs/>
-          <w:sz w:val="27"/>
-          <w:szCs w:val="27"/>
-          <w:lang w:eastAsia="pt-BR"/>
-        </w:rPr>
-        <w:t>esse tempo. Convence-te de que é assim como te escrevo: certos momentos nos são tomados, outros nos</w:t>
-      </w:r>
-      <w:r>
-        <w:rPr>
-          <w:rFonts w:ascii="Times New Roman" w:eastAsia="Times New Roman" w:hAnsi="Times New Roman" w:cs="Times New Roman"/>
-          <w:i/>
-          <w:iCs/>
-          <w:sz w:val="27"/>
-          <w:szCs w:val="27"/>
-          <w:lang w:eastAsia="pt-BR"/>
-        </w:rPr>
-        <w:t xml:space="preserve"> </w:t>
-      </w:r>
-      <w:r>
-        <w:rPr>
-          <w:rFonts w:ascii="Times New Roman" w:eastAsia="Times New Roman" w:hAnsi="Times New Roman" w:cs="Times New Roman"/>
-          <w:i/>
-          <w:iCs/>
-          <w:sz w:val="27"/>
-          <w:szCs w:val="27"/>
-          <w:lang w:eastAsia="pt-BR"/>
-        </w:rPr>
-        <w:t>são furtados e outros ainda se perdem no vento. Mas a</w:t>
-      </w:r>
-      <w:r>
-        <w:rPr>
-          <w:rFonts w:ascii="Times New Roman" w:eastAsia="Times New Roman" w:hAnsi="Times New Roman" w:cs="Times New Roman"/>
-          <w:i/>
-          <w:iCs/>
-          <w:sz w:val="27"/>
-          <w:szCs w:val="27"/>
-          <w:lang w:eastAsia="pt-BR"/>
-        </w:rPr>
-        <w:t xml:space="preserve"> </w:t>
-      </w:r>
-      <w:r>
-        <w:rPr>
-          <w:rFonts w:ascii="Times New Roman" w:eastAsia="Times New Roman" w:hAnsi="Times New Roman" w:cs="Times New Roman"/>
-          <w:i/>
-          <w:iCs/>
-          <w:sz w:val="27"/>
-          <w:szCs w:val="27"/>
-          <w:lang w:eastAsia="pt-BR"/>
-        </w:rPr>
-        <w:t>coisa mais lamentável é perder tempo por negligência.</w:t>
+        <w:t xml:space="preserve">     Comporta-te assim, meu Lucílio, reivindica o teu direito sobre ti mesmo e o tempo que até hoje foi levado embora, foi roubado ou fugiu, recolhe e aproveita esse tempo. Convence-te de que é assim como te escrevo: certos momentos nos são tomados, outros nos são furtados e outros ainda se perdem no vento. Mas a coisa mais lamentável é perder tempo por negligência.</w:t>
       </w:r>
       <w:r>
         <w:rPr>
@@ -192,29 +93,7 @@
           <w:szCs w:val="27"/>
           <w:lang w:eastAsia="pt-BR"/>
         </w:rPr>
-        <w:t>Se pensares bem, passamos grande parte da vida agindo mal, a maior parte sem fazer nada, ou fazendo algo</w:t>
-      </w:r>
-      <w:r>
-        <w:rPr>
-          <w:rFonts w:ascii="Times New Roman" w:eastAsia="Times New Roman" w:hAnsi="Times New Roman" w:cs="Times New Roman"/>
-          <w:i/>
-          <w:iCs/>
-          <w:sz w:val="27"/>
-          <w:szCs w:val="27"/>
-          <w:lang w:eastAsia="pt-BR"/>
-        </w:rPr>
-        <w:t xml:space="preserve"> </w:t>
-      </w:r>
-      <w:r>
-        <w:rPr>
-          <w:rFonts w:ascii="Times New Roman" w:eastAsia="Times New Roman" w:hAnsi="Times New Roman" w:cs="Times New Roman"/>
-          <w:i/>
-          <w:iCs/>
-          <w:sz w:val="27"/>
-          <w:szCs w:val="27"/>
-          <w:lang w:eastAsia="pt-BR"/>
-        </w:rPr>
-        <w:t>diferente do que se deveria fazer.</w:t>
+        <w:t>Se pensares bem, passamos grande parte da vida agindo mal, a maior parte sem fazer nada, ou fazendo algo diferente do que se deveria fazer.</w:t>
       </w:r>
     </w:p>
     <w:p>
@@ -249,84 +128,7 @@
           <w:szCs w:val="27"/>
           <w:lang w:eastAsia="pt-BR"/>
         </w:rPr>
-        <w:t xml:space="preserve">    </w:t>
-      </w:r>
-      <w:r>
-        <w:rPr>
-          <w:rFonts w:ascii="Times New Roman" w:eastAsia="Times New Roman" w:hAnsi="Times New Roman" w:cs="Times New Roman"/>
-          <w:i/>
-          <w:iCs/>
-          <w:sz w:val="27"/>
-          <w:szCs w:val="27"/>
-          <w:lang w:eastAsia="pt-BR"/>
-        </w:rPr>
-        <w:t>Podes me indicar alguém que dê valor ao seu</w:t>
-      </w:r>
-      <w:r>
-        <w:rPr>
-          <w:rFonts w:ascii="Times New Roman" w:eastAsia="Times New Roman" w:hAnsi="Times New Roman" w:cs="Times New Roman"/>
-          <w:i/>
-          <w:iCs/>
-          <w:sz w:val="27"/>
-          <w:szCs w:val="27"/>
-          <w:lang w:eastAsia="pt-BR"/>
-        </w:rPr>
-        <w:t xml:space="preserve"> </w:t>
-      </w:r>
-      <w:r>
-        <w:rPr>
-          <w:rFonts w:ascii="Times New Roman" w:eastAsia="Times New Roman" w:hAnsi="Times New Roman" w:cs="Times New Roman"/>
-          <w:i/>
-          <w:iCs/>
-          <w:sz w:val="27"/>
-          <w:szCs w:val="27"/>
-          <w:lang w:eastAsia="pt-BR"/>
-        </w:rPr>
-        <w:t>tempo, valorize o seu dia, entenda que se morre diariamente? Nisso, pois, falhamos: pensamos que a morte é</w:t>
-      </w:r>
-      <w:r>
-        <w:rPr>
-          <w:rFonts w:ascii="Times New Roman" w:eastAsia="Times New Roman" w:hAnsi="Times New Roman" w:cs="Times New Roman"/>
-          <w:i/>
-          <w:iCs/>
-          <w:sz w:val="27"/>
-          <w:szCs w:val="27"/>
-          <w:lang w:eastAsia="pt-BR"/>
-        </w:rPr>
-        <w:t xml:space="preserve"> </w:t>
-      </w:r>
-      <w:r>
-        <w:rPr>
-          <w:rFonts w:ascii="Times New Roman" w:eastAsia="Times New Roman" w:hAnsi="Times New Roman" w:cs="Times New Roman"/>
-          <w:i/>
-          <w:iCs/>
-          <w:sz w:val="27"/>
-          <w:szCs w:val="27"/>
-          <w:lang w:eastAsia="pt-BR"/>
-        </w:rPr>
-        <w:t>coisa do futuro, mas parte dela já é coisa do passado.</w:t>
-      </w:r>
-      <w:r>
-        <w:rPr>
-          <w:rFonts w:ascii="Times New Roman" w:eastAsia="Times New Roman" w:hAnsi="Times New Roman" w:cs="Times New Roman"/>
-          <w:i/>
-          <w:iCs/>
-          <w:sz w:val="27"/>
-          <w:szCs w:val="27"/>
-          <w:lang w:eastAsia="pt-BR"/>
-        </w:rPr>
-        <w:t xml:space="preserve"> </w:t>
-      </w:r>
-      <w:r>
-        <w:rPr>
-          <w:rFonts w:ascii="Times New Roman" w:eastAsia="Times New Roman" w:hAnsi="Times New Roman" w:cs="Times New Roman"/>
-          <w:i/>
-          <w:iCs/>
-          <w:sz w:val="27"/>
-          <w:szCs w:val="27"/>
-          <w:lang w:eastAsia="pt-BR"/>
-        </w:rPr>
-        <w:t>Qualquer tempo que já passou pertence à morte.</w:t>
+        <w:t xml:space="preserve">    Podes me indicar alguém que dê valor ao seu tempo, valorize o seu dia, entenda que se morre diariamente? Nisso, pois, falhamos: pensamos que a morte é coisa do futuro, mas parte dela já é coisa do passado. Qualquer tempo que já passou pertence à morte.</w:t>
       </w:r>
     </w:p>
     <w:p>
@@ -361,130 +163,7 @@
           <w:szCs w:val="27"/>
           <w:lang w:eastAsia="pt-BR"/>
         </w:rPr>
-        <w:t xml:space="preserve">    </w:t>
-      </w:r>
-      <w:r>
-        <w:rPr>
-          <w:rFonts w:ascii="Times New Roman" w:eastAsia="Times New Roman" w:hAnsi="Times New Roman" w:cs="Times New Roman"/>
-          <w:i/>
-          <w:iCs/>
-          <w:sz w:val="27"/>
-          <w:szCs w:val="27"/>
-          <w:lang w:eastAsia="pt-BR"/>
-        </w:rPr>
-        <w:t>Então, caro Lucílio, procura fazer aquilo que me</w:t>
-      </w:r>
-      <w:r>
-        <w:rPr>
-          <w:rFonts w:ascii="Times New Roman" w:eastAsia="Times New Roman" w:hAnsi="Times New Roman" w:cs="Times New Roman"/>
-          <w:i/>
-          <w:iCs/>
-          <w:sz w:val="27"/>
-          <w:szCs w:val="27"/>
-          <w:lang w:eastAsia="pt-BR"/>
-        </w:rPr>
-        <w:t xml:space="preserve"> </w:t>
-      </w:r>
-      <w:r>
-        <w:rPr>
-          <w:rFonts w:ascii="Times New Roman" w:eastAsia="Times New Roman" w:hAnsi="Times New Roman" w:cs="Times New Roman"/>
-          <w:i/>
-          <w:iCs/>
-          <w:sz w:val="27"/>
-          <w:szCs w:val="27"/>
-          <w:lang w:eastAsia="pt-BR"/>
-        </w:rPr>
-        <w:t>escreves: aproveita todas as horas; serás menos dependente do amanhã se te lançares ao presente. Enquanto</w:t>
-      </w:r>
-      <w:r>
-        <w:rPr>
-          <w:rFonts w:ascii="Times New Roman" w:eastAsia="Times New Roman" w:hAnsi="Times New Roman" w:cs="Times New Roman"/>
-          <w:i/>
-          <w:iCs/>
-          <w:sz w:val="27"/>
-          <w:szCs w:val="27"/>
-          <w:lang w:eastAsia="pt-BR"/>
-        </w:rPr>
-        <w:t xml:space="preserve"> </w:t>
-      </w:r>
-      <w:r>
-        <w:rPr>
-          <w:rFonts w:ascii="Times New Roman" w:eastAsia="Times New Roman" w:hAnsi="Times New Roman" w:cs="Times New Roman"/>
-          <w:i/>
-          <w:iCs/>
-          <w:sz w:val="27"/>
-          <w:szCs w:val="27"/>
-          <w:lang w:eastAsia="pt-BR"/>
-        </w:rPr>
-        <w:t>adiamos, a vida se vai. Todas as coisas, Lucílio, nos são</w:t>
-      </w:r>
-      <w:r>
-        <w:rPr>
-          <w:rFonts w:ascii="Times New Roman" w:eastAsia="Times New Roman" w:hAnsi="Times New Roman" w:cs="Times New Roman"/>
-          <w:i/>
-          <w:iCs/>
-          <w:sz w:val="27"/>
-          <w:szCs w:val="27"/>
-          <w:lang w:eastAsia="pt-BR"/>
-        </w:rPr>
-        <w:t xml:space="preserve"> </w:t>
-      </w:r>
-      <w:r>
-        <w:rPr>
-          <w:rFonts w:ascii="Times New Roman" w:eastAsia="Times New Roman" w:hAnsi="Times New Roman" w:cs="Times New Roman"/>
-          <w:i/>
-          <w:iCs/>
-          <w:sz w:val="27"/>
-          <w:szCs w:val="27"/>
-          <w:lang w:eastAsia="pt-BR"/>
-        </w:rPr>
-        <w:t>alheias; só o tempo é nosso. A natureza deu-nos posse de uma única coisa fugaz e escorregadia, da qual</w:t>
-      </w:r>
-      <w:r>
-        <w:rPr>
-          <w:rFonts w:ascii="Times New Roman" w:eastAsia="Times New Roman" w:hAnsi="Times New Roman" w:cs="Times New Roman"/>
-          <w:i/>
-          <w:iCs/>
-          <w:sz w:val="27"/>
-          <w:szCs w:val="27"/>
-          <w:lang w:eastAsia="pt-BR"/>
-        </w:rPr>
-        <w:t xml:space="preserve"> </w:t>
-      </w:r>
-      <w:r>
-        <w:rPr>
-          <w:rFonts w:ascii="Times New Roman" w:eastAsia="Times New Roman" w:hAnsi="Times New Roman" w:cs="Times New Roman"/>
-          <w:i/>
-          <w:iCs/>
-          <w:sz w:val="27"/>
-          <w:szCs w:val="27"/>
-          <w:lang w:eastAsia="pt-BR"/>
-        </w:rPr>
-        <w:t xml:space="preserve">qualquer um que queira </w:t>
-      </w:r>
-      <w:proofErr w:type="gramStart"/>
-      <w:r>
-        <w:rPr>
-          <w:rFonts w:ascii="Times New Roman" w:eastAsia="Times New Roman" w:hAnsi="Times New Roman" w:cs="Times New Roman"/>
-          <w:i/>
-          <w:iCs/>
-          <w:sz w:val="27"/>
-          <w:szCs w:val="27"/>
-          <w:lang w:eastAsia="pt-BR"/>
-        </w:rPr>
-        <w:t>pode</w:t>
-      </w:r>
-      <w:proofErr w:type="gramEnd"/>
-      <w:r>
-        <w:rPr>
-          <w:rFonts w:ascii="Times New Roman" w:eastAsia="Times New Roman" w:hAnsi="Times New Roman" w:cs="Times New Roman"/>
-          <w:i/>
-          <w:iCs/>
-          <w:sz w:val="27"/>
-          <w:szCs w:val="27"/>
-          <w:lang w:eastAsia="pt-BR"/>
-        </w:rPr>
-        <w:t xml:space="preserve"> nos privar. E é tanta a</w:t>
+        <w:t xml:space="preserve">    Então, caro Lucílio, procura fazer aquilo que me escreves: aproveita todas as horas; serás menos dependente do amanhã se te lançares ao presente. Enquanto adiamos, a vida se vai. Todas as coisas, Lucílio, nos são alheias; só o tempo é nosso. A natureza deu-nos posse de uma única coisa fugaz e escorregadia, da qual qualquer um que queira pode nos privar. E é tanta a</w:t>
       </w:r>
       <w:r>
         <w:rPr>
@@ -506,139 +185,7 @@
           <w:szCs w:val="27"/>
           <w:lang w:eastAsia="pt-BR"/>
         </w:rPr>
-        <w:t>estupidez dos mortais que, por coisas insignificantes e</w:t>
-      </w:r>
-      <w:r>
-        <w:rPr>
-          <w:rFonts w:ascii="Times New Roman" w:eastAsia="Times New Roman" w:hAnsi="Times New Roman" w:cs="Times New Roman"/>
-          <w:i/>
-          <w:iCs/>
-          <w:sz w:val="27"/>
-          <w:szCs w:val="27"/>
-          <w:lang w:eastAsia="pt-BR"/>
-        </w:rPr>
-        <w:t xml:space="preserve"> </w:t>
-      </w:r>
-      <w:r>
-        <w:rPr>
-          <w:rFonts w:ascii="Times New Roman" w:eastAsia="Times New Roman" w:hAnsi="Times New Roman" w:cs="Times New Roman"/>
-          <w:i/>
-          <w:iCs/>
-          <w:sz w:val="27"/>
-          <w:szCs w:val="27"/>
-          <w:lang w:eastAsia="pt-BR"/>
-        </w:rPr>
-        <w:t>desprezíveis, as quais certamente se podem recuperar,</w:t>
-      </w:r>
-      <w:r>
-        <w:rPr>
-          <w:rFonts w:ascii="Times New Roman" w:eastAsia="Times New Roman" w:hAnsi="Times New Roman" w:cs="Times New Roman"/>
-          <w:i/>
-          <w:iCs/>
-          <w:sz w:val="27"/>
-          <w:szCs w:val="27"/>
-          <w:lang w:eastAsia="pt-BR"/>
-        </w:rPr>
-        <w:t xml:space="preserve"> </w:t>
-      </w:r>
-      <w:r>
-        <w:rPr>
-          <w:rFonts w:ascii="Times New Roman" w:eastAsia="Times New Roman" w:hAnsi="Times New Roman" w:cs="Times New Roman"/>
-          <w:i/>
-          <w:iCs/>
-          <w:sz w:val="27"/>
-          <w:szCs w:val="27"/>
-          <w:lang w:eastAsia="pt-BR"/>
-        </w:rPr>
-        <w:t>concordam em contrair dívidas de bom grado, mas</w:t>
-      </w:r>
-      <w:r>
-        <w:rPr>
-          <w:rFonts w:ascii="Times New Roman" w:eastAsia="Times New Roman" w:hAnsi="Times New Roman" w:cs="Times New Roman"/>
-          <w:i/>
-          <w:iCs/>
-          <w:sz w:val="27"/>
-          <w:szCs w:val="27"/>
-          <w:lang w:eastAsia="pt-BR"/>
-        </w:rPr>
-        <w:t xml:space="preserve"> </w:t>
-      </w:r>
-      <w:r>
-        <w:rPr>
-          <w:rFonts w:ascii="Times New Roman" w:eastAsia="Times New Roman" w:hAnsi="Times New Roman" w:cs="Times New Roman"/>
-          <w:i/>
-          <w:iCs/>
-          <w:sz w:val="27"/>
-          <w:szCs w:val="27"/>
-          <w:lang w:eastAsia="pt-BR"/>
-        </w:rPr>
-        <w:t>ninguém pensa que alguém lhe deva algo ao tomar o</w:t>
-      </w:r>
-      <w:r>
-        <w:rPr>
-          <w:rFonts w:ascii="Times New Roman" w:eastAsia="Times New Roman" w:hAnsi="Times New Roman" w:cs="Times New Roman"/>
-          <w:i/>
-          <w:iCs/>
-          <w:sz w:val="27"/>
-          <w:szCs w:val="27"/>
-          <w:lang w:eastAsia="pt-BR"/>
-        </w:rPr>
-        <w:t xml:space="preserve"> </w:t>
-      </w:r>
-      <w:r>
-        <w:rPr>
-          <w:rFonts w:ascii="Times New Roman" w:eastAsia="Times New Roman" w:hAnsi="Times New Roman" w:cs="Times New Roman"/>
-          <w:i/>
-          <w:iCs/>
-          <w:sz w:val="27"/>
-          <w:szCs w:val="27"/>
-          <w:lang w:eastAsia="pt-BR"/>
-        </w:rPr>
-        <w:t>seu tempo, quando, na verdade, ele é único, e mesmo</w:t>
-      </w:r>
-      <w:r>
-        <w:rPr>
-          <w:rFonts w:ascii="Times New Roman" w:eastAsia="Times New Roman" w:hAnsi="Times New Roman" w:cs="Times New Roman"/>
-          <w:i/>
-          <w:iCs/>
-          <w:sz w:val="27"/>
-          <w:szCs w:val="27"/>
-          <w:lang w:eastAsia="pt-BR"/>
-        </w:rPr>
-        <w:t xml:space="preserve"> </w:t>
-      </w:r>
-      <w:r>
-        <w:rPr>
-          <w:rFonts w:ascii="Times New Roman" w:eastAsia="Times New Roman" w:hAnsi="Times New Roman" w:cs="Times New Roman"/>
-          <w:i/>
-          <w:iCs/>
-          <w:sz w:val="27"/>
-          <w:szCs w:val="27"/>
-          <w:lang w:eastAsia="pt-BR"/>
-        </w:rPr>
-        <w:t>aquele que reconhece que o recebeu não pode devolver</w:t>
-      </w:r>
-      <w:r>
-        <w:rPr>
-          <w:rFonts w:ascii="Times New Roman" w:eastAsia="Times New Roman" w:hAnsi="Times New Roman" w:cs="Times New Roman"/>
-          <w:i/>
-          <w:iCs/>
-          <w:sz w:val="27"/>
-          <w:szCs w:val="27"/>
-          <w:lang w:eastAsia="pt-BR"/>
-        </w:rPr>
-        <w:t xml:space="preserve"> </w:t>
-      </w:r>
-      <w:r>
-        <w:rPr>
-          <w:rFonts w:ascii="Times New Roman" w:eastAsia="Times New Roman" w:hAnsi="Times New Roman" w:cs="Times New Roman"/>
-          <w:i/>
-          <w:iCs/>
-          <w:sz w:val="27"/>
-          <w:szCs w:val="27"/>
-          <w:lang w:eastAsia="pt-BR"/>
-        </w:rPr>
-        <w:t>esse tempo de quem tirou.</w:t>
+        <w:t>estupidez dos mortais que, por coisas insignificantes e desprezíveis, as quais certamente se podem recuperar, concordam em contrair dívidas de bom grado, mas ninguém pensa que alguém lhe deva algo ao tomar o seu tempo, quando, na verdade, ele é único, e mesmo aquele que reconhece que o recebeu não pode devolver esse tempo de quem tirou.</w:t>
       </w:r>
     </w:p>
     <w:p>
@@ -673,84 +220,7 @@
           <w:szCs w:val="27"/>
           <w:lang w:eastAsia="pt-BR"/>
         </w:rPr>
-        <w:t xml:space="preserve">    </w:t>
-      </w:r>
-      <w:r>
-        <w:rPr>
-          <w:rFonts w:ascii="Times New Roman" w:eastAsia="Times New Roman" w:hAnsi="Times New Roman" w:cs="Times New Roman"/>
-          <w:i/>
-          <w:iCs/>
-          <w:sz w:val="27"/>
-          <w:szCs w:val="27"/>
-          <w:lang w:eastAsia="pt-BR"/>
-        </w:rPr>
-        <w:t>Talvez me perguntes o que faço para te dar esses</w:t>
-      </w:r>
-      <w:r>
-        <w:rPr>
-          <w:rFonts w:ascii="Times New Roman" w:eastAsia="Times New Roman" w:hAnsi="Times New Roman" w:cs="Times New Roman"/>
-          <w:i/>
-          <w:iCs/>
-          <w:sz w:val="27"/>
-          <w:szCs w:val="27"/>
-          <w:lang w:eastAsia="pt-BR"/>
-        </w:rPr>
-        <w:t xml:space="preserve"> </w:t>
-      </w:r>
-      <w:r>
-        <w:rPr>
-          <w:rFonts w:ascii="Times New Roman" w:eastAsia="Times New Roman" w:hAnsi="Times New Roman" w:cs="Times New Roman"/>
-          <w:i/>
-          <w:iCs/>
-          <w:sz w:val="27"/>
-          <w:szCs w:val="27"/>
-          <w:lang w:eastAsia="pt-BR"/>
-        </w:rPr>
-        <w:t>conselhos. Eu te direi francamente: tenho consciência de</w:t>
-      </w:r>
-      <w:r>
-        <w:rPr>
-          <w:rFonts w:ascii="Times New Roman" w:eastAsia="Times New Roman" w:hAnsi="Times New Roman" w:cs="Times New Roman"/>
-          <w:i/>
-          <w:iCs/>
-          <w:sz w:val="27"/>
-          <w:szCs w:val="27"/>
-          <w:lang w:eastAsia="pt-BR"/>
-        </w:rPr>
-        <w:t xml:space="preserve"> </w:t>
-      </w:r>
-      <w:r>
-        <w:rPr>
-          <w:rFonts w:ascii="Times New Roman" w:eastAsia="Times New Roman" w:hAnsi="Times New Roman" w:cs="Times New Roman"/>
-          <w:i/>
-          <w:iCs/>
-          <w:sz w:val="27"/>
-          <w:szCs w:val="27"/>
-          <w:lang w:eastAsia="pt-BR"/>
-        </w:rPr>
-        <w:t>que vivo de modo requintado, porém cuidadoso. Não</w:t>
-      </w:r>
-      <w:r>
-        <w:rPr>
-          <w:rFonts w:ascii="Times New Roman" w:eastAsia="Times New Roman" w:hAnsi="Times New Roman" w:cs="Times New Roman"/>
-          <w:i/>
-          <w:iCs/>
-          <w:sz w:val="27"/>
-          <w:szCs w:val="27"/>
-          <w:lang w:eastAsia="pt-BR"/>
-        </w:rPr>
-        <w:t xml:space="preserve"> </w:t>
-      </w:r>
-      <w:r>
-        <w:rPr>
-          <w:rFonts w:ascii="Times New Roman" w:eastAsia="Times New Roman" w:hAnsi="Times New Roman" w:cs="Times New Roman"/>
-          <w:i/>
-          <w:iCs/>
-          <w:sz w:val="27"/>
-          <w:szCs w:val="27"/>
-          <w:lang w:eastAsia="pt-BR"/>
-        </w:rPr>
-        <w:t>posso dizer que não perco nada, mas posso dizer o que</w:t>
+        <w:t xml:space="preserve">    Talvez me perguntes o que faço para te dar esses conselhos. Eu te direi francamente: tenho consciência de que vivo de modo requintado, porém cuidadoso. Não posso dizer que não perco nada, mas posso dizer o que</w:t>
       </w:r>
       <w:r>
         <w:rPr>
@@ -772,73 +242,7 @@
           <w:szCs w:val="27"/>
           <w:lang w:eastAsia="pt-BR"/>
         </w:rPr>
-        <w:t>perco, o porquê e como; e te darei as razões pelas quais</w:t>
-      </w:r>
-      <w:r>
-        <w:rPr>
-          <w:rFonts w:ascii="Times New Roman" w:eastAsia="Times New Roman" w:hAnsi="Times New Roman" w:cs="Times New Roman"/>
-          <w:i/>
-          <w:iCs/>
-          <w:sz w:val="27"/>
-          <w:szCs w:val="27"/>
-          <w:lang w:eastAsia="pt-BR"/>
-        </w:rPr>
-        <w:t xml:space="preserve"> </w:t>
-      </w:r>
-      <w:r>
-        <w:rPr>
-          <w:rFonts w:ascii="Times New Roman" w:eastAsia="Times New Roman" w:hAnsi="Times New Roman" w:cs="Times New Roman"/>
-          <w:i/>
-          <w:iCs/>
-          <w:sz w:val="27"/>
-          <w:szCs w:val="27"/>
-          <w:lang w:eastAsia="pt-BR"/>
-        </w:rPr>
-        <w:t>me considero miserável. No entanto, a mim acontece o</w:t>
-      </w:r>
-      <w:r>
-        <w:rPr>
-          <w:rFonts w:ascii="Times New Roman" w:eastAsia="Times New Roman" w:hAnsi="Times New Roman" w:cs="Times New Roman"/>
-          <w:i/>
-          <w:iCs/>
-          <w:sz w:val="27"/>
-          <w:szCs w:val="27"/>
-          <w:lang w:eastAsia="pt-BR"/>
-        </w:rPr>
-        <w:t xml:space="preserve"> </w:t>
-      </w:r>
-      <w:r>
-        <w:rPr>
-          <w:rFonts w:ascii="Times New Roman" w:eastAsia="Times New Roman" w:hAnsi="Times New Roman" w:cs="Times New Roman"/>
-          <w:i/>
-          <w:iCs/>
-          <w:sz w:val="27"/>
-          <w:szCs w:val="27"/>
-          <w:lang w:eastAsia="pt-BR"/>
-        </w:rPr>
-        <w:t>que ocorre com a maioria que está na miséria não por</w:t>
-      </w:r>
-      <w:r>
-        <w:rPr>
-          <w:rFonts w:ascii="Times New Roman" w:eastAsia="Times New Roman" w:hAnsi="Times New Roman" w:cs="Times New Roman"/>
-          <w:i/>
-          <w:iCs/>
-          <w:sz w:val="27"/>
-          <w:szCs w:val="27"/>
-          <w:lang w:eastAsia="pt-BR"/>
-        </w:rPr>
-        <w:t xml:space="preserve"> </w:t>
-      </w:r>
-      <w:r>
-        <w:rPr>
-          <w:rFonts w:ascii="Times New Roman" w:eastAsia="Times New Roman" w:hAnsi="Times New Roman" w:cs="Times New Roman"/>
-          <w:i/>
-          <w:iCs/>
-          <w:sz w:val="27"/>
-          <w:szCs w:val="27"/>
-          <w:lang w:eastAsia="pt-BR"/>
-        </w:rPr>
-        <w:t>culpa própria: todos estão prontos a desculpar, ninguém</w:t>
+        <w:t>perco, o porquê e como; e te darei as razões pelas quais me considero miserável. No entanto, a mim acontece o que ocorre com a maioria que está na miséria não por culpa própria: todos estão prontos a desculpar, ninguém</w:t>
       </w:r>
       <w:r>
         <w:rPr>
@@ -895,128 +299,7 @@
           <w:szCs w:val="27"/>
           <w:lang w:eastAsia="pt-BR"/>
         </w:rPr>
-        <w:t xml:space="preserve">    </w:t>
-      </w:r>
-      <w:r>
-        <w:rPr>
-          <w:rFonts w:ascii="Times New Roman" w:eastAsia="Times New Roman" w:hAnsi="Times New Roman" w:cs="Times New Roman"/>
-          <w:i/>
-          <w:iCs/>
-          <w:sz w:val="27"/>
-          <w:szCs w:val="27"/>
-          <w:lang w:eastAsia="pt-BR"/>
-        </w:rPr>
-        <w:t>E agora? A uma pessoa para a qual basta o pouco</w:t>
-      </w:r>
-      <w:r>
-        <w:rPr>
-          <w:rFonts w:ascii="Times New Roman" w:eastAsia="Times New Roman" w:hAnsi="Times New Roman" w:cs="Times New Roman"/>
-          <w:i/>
-          <w:iCs/>
-          <w:sz w:val="27"/>
-          <w:szCs w:val="27"/>
-          <w:lang w:eastAsia="pt-BR"/>
-        </w:rPr>
-        <w:t xml:space="preserve"> </w:t>
-      </w:r>
-      <w:r>
-        <w:rPr>
-          <w:rFonts w:ascii="Times New Roman" w:eastAsia="Times New Roman" w:hAnsi="Times New Roman" w:cs="Times New Roman"/>
-          <w:i/>
-          <w:iCs/>
-          <w:sz w:val="27"/>
-          <w:szCs w:val="27"/>
-          <w:lang w:eastAsia="pt-BR"/>
-        </w:rPr>
-        <w:t>que lhe resta, não a considero pobre. Mas é melhor que</w:t>
-      </w:r>
-      <w:r>
-        <w:rPr>
-          <w:rFonts w:ascii="Times New Roman" w:eastAsia="Times New Roman" w:hAnsi="Times New Roman" w:cs="Times New Roman"/>
-          <w:i/>
-          <w:iCs/>
-          <w:sz w:val="27"/>
-          <w:szCs w:val="27"/>
-          <w:lang w:eastAsia="pt-BR"/>
-        </w:rPr>
-        <w:t xml:space="preserve"> </w:t>
-      </w:r>
-      <w:r>
-        <w:rPr>
-          <w:rFonts w:ascii="Times New Roman" w:eastAsia="Times New Roman" w:hAnsi="Times New Roman" w:cs="Times New Roman"/>
-          <w:i/>
-          <w:iCs/>
-          <w:sz w:val="27"/>
-          <w:szCs w:val="27"/>
-          <w:lang w:eastAsia="pt-BR"/>
-        </w:rPr>
-        <w:t>tu conserves todos os teus pertences, e começarás em</w:t>
-      </w:r>
-      <w:r>
-        <w:rPr>
-          <w:rFonts w:ascii="Times New Roman" w:eastAsia="Times New Roman" w:hAnsi="Times New Roman" w:cs="Times New Roman"/>
-          <w:i/>
-          <w:iCs/>
-          <w:sz w:val="27"/>
-          <w:szCs w:val="27"/>
-          <w:lang w:eastAsia="pt-BR"/>
-        </w:rPr>
-        <w:t xml:space="preserve"> </w:t>
-      </w:r>
-      <w:r>
-        <w:rPr>
-          <w:rFonts w:ascii="Times New Roman" w:eastAsia="Times New Roman" w:hAnsi="Times New Roman" w:cs="Times New Roman"/>
-          <w:i/>
-          <w:iCs/>
-          <w:sz w:val="27"/>
-          <w:szCs w:val="27"/>
-          <w:lang w:eastAsia="pt-BR"/>
-        </w:rPr>
-        <w:t>tempo hábil. Porque, como diz um sábio ditado, é tarde</w:t>
-      </w:r>
-      <w:r>
-        <w:rPr>
-          <w:rFonts w:ascii="Times New Roman" w:eastAsia="Times New Roman" w:hAnsi="Times New Roman" w:cs="Times New Roman"/>
-          <w:i/>
-          <w:iCs/>
-          <w:sz w:val="27"/>
-          <w:szCs w:val="27"/>
-          <w:lang w:eastAsia="pt-BR"/>
-        </w:rPr>
-        <w:t xml:space="preserve"> </w:t>
-      </w:r>
-      <w:r>
-        <w:rPr>
-          <w:rFonts w:ascii="Times New Roman" w:eastAsia="Times New Roman" w:hAnsi="Times New Roman" w:cs="Times New Roman"/>
-          <w:i/>
-          <w:iCs/>
-          <w:sz w:val="27"/>
-          <w:szCs w:val="27"/>
-          <w:lang w:eastAsia="pt-BR"/>
-        </w:rPr>
-        <w:t>para poupar quando só resta o fundo da garrafa. E o</w:t>
-      </w:r>
-      <w:r>
-        <w:rPr>
-          <w:rFonts w:ascii="Times New Roman" w:eastAsia="Times New Roman" w:hAnsi="Times New Roman" w:cs="Times New Roman"/>
-          <w:i/>
-          <w:iCs/>
-          <w:sz w:val="27"/>
-          <w:szCs w:val="27"/>
-          <w:lang w:eastAsia="pt-BR"/>
-        </w:rPr>
-        <w:t xml:space="preserve"> </w:t>
-      </w:r>
-      <w:r>
-        <w:rPr>
-          <w:rFonts w:ascii="Times New Roman" w:eastAsia="Times New Roman" w:hAnsi="Times New Roman" w:cs="Times New Roman"/>
-          <w:i/>
-          <w:iCs/>
-          <w:sz w:val="27"/>
-          <w:szCs w:val="27"/>
-          <w:lang w:eastAsia="pt-BR"/>
-        </w:rPr>
-        <w:t>que sobra é muito pouco, é o pior. Passa bem!</w:t>
+        <w:t xml:space="preserve">    E agora? A uma pessoa para a qual basta o pouco que lhe resta, não a considero pobre. Mas é melhor que tu conserves todos os teus pertences, e começarás em tempo hábil. Porque, como diz um sábio ditado, é tarde para poupar quando só resta o fundo da garrafa. E o que sobra é muito pouco, é o pior. Passa bem!</w:t>
       </w:r>
     </w:p>
     <w:p>
@@ -1074,15 +357,7 @@
     <w:p/>
     <w:p>
       <w:r>
-        <w:t xml:space="preserve">-Denúncias de Ex-funcionários de Big </w:t>
-      </w:r>
-      <w:proofErr w:type="spellStart"/>
-      <w:r>
-        <w:t>Techs</w:t>
-      </w:r>
-      <w:proofErr w:type="spellEnd"/>
-      <w:r>
-        <w:t>.</w:t>
+        <w:t>-Denúncias de Ex-funcionários de Big Techs.</w:t>
       </w:r>
     </w:p>
     <w:p/>
@@ -1102,6 +377,34 @@
       <w:r>
         <w:t>GLOSSÁRIO</w:t>
       </w:r>
+    </w:p>
+    <w:p/>
+    <w:p/>
+    <w:p>
+      <w:r>
+        <w:t>IDEIAS</w:t>
+      </w:r>
+    </w:p>
+    <w:p>
+      <w:pPr>
+        <w:pStyle w:val="PargrafodaLista"/>
+        <w:numPr>
+          <w:ilvl w:val="0"/>
+          <w:numId w:val="1"/>
+        </w:numPr>
+      </w:pPr>
+      <w:r>
+        <w:t>Nome: Tasks on Track</w:t>
+      </w:r>
+    </w:p>
+    <w:p>
+      <w:pPr>
+        <w:pStyle w:val="PargrafodaLista"/>
+        <w:numPr>
+          <w:ilvl w:val="0"/>
+          <w:numId w:val="1"/>
+        </w:numPr>
+      </w:pPr>
     </w:p>
     <w:sectPr>
       <w:pgSz w:w="11906" w:h="16838"/>
@@ -1111,6 +414,126 @@
     </w:sectPr>
   </w:body>
 </w:document>
+</file>
+
+<file path=word/numbering.xml><?xml version="1.0" encoding="utf-8"?>
+<w:numbering xmlns:wpc="http://schemas.microsoft.com/office/word/2010/wordprocessingCanvas" xmlns:cx="http://schemas.microsoft.com/office/drawing/2014/chartex" xmlns:cx1="http://schemas.microsoft.com/office/drawing/2015/9/8/chartex" xmlns:cx2="http://schemas.microsoft.com/office/drawing/2015/10/21/chartex" xmlns:cx3="http://schemas.microsoft.com/office/drawing/2016/5/9/chartex" xmlns:cx4="http://schemas.microsoft.com/office/drawing/2016/5/10/chartex" xmlns:cx5="http://schemas.microsoft.com/office/drawing/2016/5/11/chartex" xmlns:cx6="http://schemas.microsoft.com/office/drawing/2016/5/12/chartex" xmlns:cx7="http://schemas.microsoft.com/office/drawing/2016/5/13/chartex" xmlns:cx8="http://schemas.microsoft.com/office/drawing/2016/5/14/chartex" xmlns:mc="http://schemas.openxmlformats.org/markup-compatibility/2006" xmlns:aink="http://schemas.microsoft.com/office/drawing/2016/ink" xmlns:am3d="http://schemas.microsoft.com/office/drawing/2017/model3d" xmlns:o="urn:schemas-microsoft-com:office:office" xmlns:oel="http://schemas.microsoft.com/office/2019/extlst" xmlns:r="http://schemas.openxmlformats.org/officeDocument/2006/relationships" xmlns:m="http://schemas.openxmlformats.org/officeDocument/2006/math" xmlns:v="urn:schemas-microsoft-com:vml" xmlns:wp14="http://schemas.microsoft.com/office/word/2010/wordprocessingDrawing" xmlns:wp="http://schemas.openxmlformats.org/drawingml/2006/wordprocessingDrawing" xmlns:w10="urn:schemas-microsoft-com:office:word" xmlns:w="http://schemas.openxmlformats.org/wordprocessingml/2006/main" xmlns:w14="http://schemas.microsoft.com/office/word/2010/wordml" xmlns:w15="http://schemas.microsoft.com/office/word/2012/wordml" xmlns:w16cex="http://schemas.microsoft.com/office/word/2018/wordml/cex" xmlns:w16cid="http://schemas.microsoft.com/office/word/2016/wordml/cid" xmlns:w16="http://schemas.microsoft.com/office/word/2018/wordml" xmlns:w16sdtdh="http://schemas.microsoft.com/office/word/2020/wordml/sdtdatahash" xmlns:w16se="http://schemas.microsoft.com/office/word/2015/wordml/symex" xmlns:wpg="http://schemas.microsoft.com/office/word/2010/wordprocessingGroup" xmlns:wpi="http://schemas.microsoft.com/office/word/2010/wordprocessingInk" xmlns:wne="http://schemas.microsoft.com/office/word/2006/wordml" xmlns:wps="http://schemas.microsoft.com/office/word/2010/wordprocessingShape" mc:Ignorable="w14 w15 w16se w16cid w16 w16cex w16sdtdh wp14">
+  <w:abstractNum w:abstractNumId="0" w15:restartNumberingAfterBreak="0">
+    <w:nsid w:val="7B500355"/>
+    <w:multiLevelType w:val="hybridMultilevel"/>
+    <w:tmpl w:val="BA7CCBFA"/>
+    <w:lvl w:ilvl="0" w:tplc="965A9F2A">
+      <w:numFmt w:val="bullet"/>
+      <w:lvlText w:val=""/>
+      <w:lvlJc w:val="left"/>
+      <w:pPr>
+        <w:ind w:left="720" w:hanging="360"/>
+      </w:pPr>
+      <w:rPr>
+        <w:rFonts w:ascii="Symbol" w:eastAsiaTheme="minorHAnsi" w:hAnsi="Symbol" w:cstheme="minorBidi" w:hint="default"/>
+      </w:rPr>
+    </w:lvl>
+    <w:lvl w:ilvl="1" w:tplc="04160003" w:tentative="1">
+      <w:start w:val="1"/>
+      <w:numFmt w:val="bullet"/>
+      <w:lvlText w:val="o"/>
+      <w:lvlJc w:val="left"/>
+      <w:pPr>
+        <w:ind w:left="1440" w:hanging="360"/>
+      </w:pPr>
+      <w:rPr>
+        <w:rFonts w:ascii="Courier New" w:hAnsi="Courier New" w:cs="Courier New" w:hint="default"/>
+      </w:rPr>
+    </w:lvl>
+    <w:lvl w:ilvl="2" w:tplc="04160005" w:tentative="1">
+      <w:start w:val="1"/>
+      <w:numFmt w:val="bullet"/>
+      <w:lvlText w:val=""/>
+      <w:lvlJc w:val="left"/>
+      <w:pPr>
+        <w:ind w:left="2160" w:hanging="360"/>
+      </w:pPr>
+      <w:rPr>
+        <w:rFonts w:ascii="Wingdings" w:hAnsi="Wingdings" w:hint="default"/>
+      </w:rPr>
+    </w:lvl>
+    <w:lvl w:ilvl="3" w:tplc="04160001" w:tentative="1">
+      <w:start w:val="1"/>
+      <w:numFmt w:val="bullet"/>
+      <w:lvlText w:val=""/>
+      <w:lvlJc w:val="left"/>
+      <w:pPr>
+        <w:ind w:left="2880" w:hanging="360"/>
+      </w:pPr>
+      <w:rPr>
+        <w:rFonts w:ascii="Symbol" w:hAnsi="Symbol" w:hint="default"/>
+      </w:rPr>
+    </w:lvl>
+    <w:lvl w:ilvl="4" w:tplc="04160003" w:tentative="1">
+      <w:start w:val="1"/>
+      <w:numFmt w:val="bullet"/>
+      <w:lvlText w:val="o"/>
+      <w:lvlJc w:val="left"/>
+      <w:pPr>
+        <w:ind w:left="3600" w:hanging="360"/>
+      </w:pPr>
+      <w:rPr>
+        <w:rFonts w:ascii="Courier New" w:hAnsi="Courier New" w:cs="Courier New" w:hint="default"/>
+      </w:rPr>
+    </w:lvl>
+    <w:lvl w:ilvl="5" w:tplc="04160005" w:tentative="1">
+      <w:start w:val="1"/>
+      <w:numFmt w:val="bullet"/>
+      <w:lvlText w:val=""/>
+      <w:lvlJc w:val="left"/>
+      <w:pPr>
+        <w:ind w:left="4320" w:hanging="360"/>
+      </w:pPr>
+      <w:rPr>
+        <w:rFonts w:ascii="Wingdings" w:hAnsi="Wingdings" w:hint="default"/>
+      </w:rPr>
+    </w:lvl>
+    <w:lvl w:ilvl="6" w:tplc="04160001" w:tentative="1">
+      <w:start w:val="1"/>
+      <w:numFmt w:val="bullet"/>
+      <w:lvlText w:val=""/>
+      <w:lvlJc w:val="left"/>
+      <w:pPr>
+        <w:ind w:left="5040" w:hanging="360"/>
+      </w:pPr>
+      <w:rPr>
+        <w:rFonts w:ascii="Symbol" w:hAnsi="Symbol" w:hint="default"/>
+      </w:rPr>
+    </w:lvl>
+    <w:lvl w:ilvl="7" w:tplc="04160003" w:tentative="1">
+      <w:start w:val="1"/>
+      <w:numFmt w:val="bullet"/>
+      <w:lvlText w:val="o"/>
+      <w:lvlJc w:val="left"/>
+      <w:pPr>
+        <w:ind w:left="5760" w:hanging="360"/>
+      </w:pPr>
+      <w:rPr>
+        <w:rFonts w:ascii="Courier New" w:hAnsi="Courier New" w:cs="Courier New" w:hint="default"/>
+      </w:rPr>
+    </w:lvl>
+    <w:lvl w:ilvl="8" w:tplc="04160005" w:tentative="1">
+      <w:start w:val="1"/>
+      <w:numFmt w:val="bullet"/>
+      <w:lvlText w:val=""/>
+      <w:lvlJc w:val="left"/>
+      <w:pPr>
+        <w:ind w:left="6480" w:hanging="360"/>
+      </w:pPr>
+      <w:rPr>
+        <w:rFonts w:ascii="Wingdings" w:hAnsi="Wingdings" w:hint="default"/>
+      </w:rPr>
+    </w:lvl>
+  </w:abstractNum>
+  <w:num w:numId="1" w16cid:durableId="1797141412">
+    <w:abstractNumId w:val="0"/>
+  </w:num>
+</w:numbering>
 </file>
 
 <file path=word/styles.xml><?xml version="1.0" encoding="utf-8"?>
@@ -1539,6 +962,17 @@
     <w:semiHidden/>
     <w:unhideWhenUsed/>
   </w:style>
+  <w:style w:type="paragraph" w:styleId="PargrafodaLista">
+    <w:name w:val="List Paragraph"/>
+    <w:basedOn w:val="Normal"/>
+    <w:uiPriority w:val="34"/>
+    <w:qFormat/>
+    <w:rsid w:val="005326F8"/>
+    <w:pPr>
+      <w:ind w:left="720"/>
+      <w:contextualSpacing/>
+    </w:pPr>
+  </w:style>
 </w:styles>
 </file>
 

</xml_diff>